<commit_message>
pdf- and updated docx on ML
updated files
</commit_message>
<xml_diff>
--- a/IT Technologies/Machine Learning Folder/Felipe - report on Machine Learning.docx
+++ b/IT Technologies/Machine Learning Folder/Felipe - report on Machine Learning.docx
@@ -1105,74 +1105,6 @@
     </w:p>
     <w:p>
       <w:pPr>
-        <w:jc w:val="both"/>
-        <w:rPr>
-          <w:rFonts w:ascii="Arial" w:hAnsi="Arial" w:cs="Arial"/>
-          <w:color w:val="000000"/>
-          <w:sz w:val="24"/>
-          <w:szCs w:val="24"/>
-          <w:shd w:val="clear" w:color="auto" w:fill="FFFFFF"/>
-        </w:rPr>
-      </w:pPr>
-    </w:p>
-    <w:p>
-      <w:pPr>
-        <w:jc w:val="both"/>
-        <w:rPr>
-          <w:rFonts w:ascii="Arial" w:hAnsi="Arial" w:cs="Arial"/>
-          <w:color w:val="000000"/>
-          <w:sz w:val="24"/>
-          <w:szCs w:val="24"/>
-          <w:shd w:val="clear" w:color="auto" w:fill="FFFFFF"/>
-        </w:rPr>
-      </w:pPr>
-      <w:r>
-        <w:rPr>
-          <w:rFonts w:ascii="Arial" w:hAnsi="Arial" w:cs="Arial"/>
-          <w:color w:val="000000"/>
-          <w:sz w:val="24"/>
-          <w:szCs w:val="24"/>
-          <w:shd w:val="clear" w:color="auto" w:fill="FFFFFF"/>
-        </w:rPr>
-        <w:t>.</w:t>
-      </w:r>
-    </w:p>
-    <w:p>
-      <w:pPr>
-        <w:jc w:val="both"/>
-        <w:rPr>
-          <w:rFonts w:ascii="Arial" w:hAnsi="Arial" w:cs="Arial"/>
-          <w:color w:val="000000"/>
-          <w:sz w:val="24"/>
-          <w:szCs w:val="24"/>
-          <w:shd w:val="clear" w:color="auto" w:fill="FFFFFF"/>
-        </w:rPr>
-      </w:pPr>
-    </w:p>
-    <w:p>
-      <w:pPr>
-        <w:jc w:val="both"/>
-        <w:rPr>
-          <w:rFonts w:ascii="Arial" w:hAnsi="Arial" w:cs="Arial"/>
-          <w:color w:val="000000"/>
-          <w:sz w:val="24"/>
-          <w:szCs w:val="24"/>
-          <w:shd w:val="clear" w:color="auto" w:fill="FFFFFF"/>
-        </w:rPr>
-      </w:pPr>
-    </w:p>
-    <w:p>
-      <w:pPr>
-        <w:jc w:val="both"/>
-        <w:rPr>
-          <w:rFonts w:ascii="Arial" w:hAnsi="Arial" w:cs="Arial"/>
-          <w:sz w:val="24"/>
-          <w:szCs w:val="24"/>
-        </w:rPr>
-      </w:pPr>
-    </w:p>
-    <w:p>
-      <w:pPr>
         <w:jc w:val="center"/>
         <w:rPr>
           <w:rFonts w:ascii="Arial" w:hAnsi="Arial" w:cs="Arial"/>
@@ -1190,17 +1122,8 @@
           <w:sz w:val="28"/>
           <w:szCs w:val="28"/>
         </w:rPr>
-        <w:t xml:space="preserve">Current </w:t>
-      </w:r>
-      <w:r>
-        <w:rPr>
-          <w:rFonts w:ascii="Arial" w:hAnsi="Arial" w:cs="Arial"/>
-          <w:b/>
-          <w:bCs/>
-          <w:sz w:val="28"/>
-          <w:szCs w:val="28"/>
-        </w:rPr>
-        <w:t xml:space="preserve">state of the art </w:t>
+        <w:lastRenderedPageBreak/>
+        <w:t xml:space="preserve">Current state of the art </w:t>
       </w:r>
     </w:p>
     <w:p>
@@ -2166,6 +2089,7 @@
           <w:sz w:val="24"/>
           <w:szCs w:val="24"/>
         </w:rPr>
+        <w:lastRenderedPageBreak/>
         <w:t xml:space="preserve">Unsupervised </w:t>
       </w:r>
       <w:r>
@@ -2860,7 +2784,6 @@
           <w:sz w:val="24"/>
           <w:szCs w:val="24"/>
         </w:rPr>
-        <w:lastRenderedPageBreak/>
         <w:t xml:space="preserve">data </w:t>
       </w:r>
       <w:r>
@@ -3698,6 +3621,7 @@
           <w:sz w:val="24"/>
           <w:szCs w:val="24"/>
         </w:rPr>
+        <w:lastRenderedPageBreak/>
         <w:t xml:space="preserve">The </w:t>
       </w:r>
       <w:r>
@@ -4091,61 +4015,25 @@
     </w:p>
     <w:p>
       <w:pPr>
-        <w:jc w:val="both"/>
-        <w:rPr>
-          <w:rFonts w:ascii="Arial" w:hAnsi="Arial" w:cs="Arial"/>
-          <w:sz w:val="24"/>
-          <w:szCs w:val="24"/>
-        </w:rPr>
-      </w:pPr>
-    </w:p>
-    <w:p>
-      <w:pPr>
-        <w:jc w:val="both"/>
-        <w:rPr>
-          <w:rFonts w:ascii="Arial" w:hAnsi="Arial" w:cs="Arial"/>
-          <w:sz w:val="24"/>
-          <w:szCs w:val="24"/>
-        </w:rPr>
-      </w:pPr>
-    </w:p>
-    <w:p>
-      <w:pPr>
-        <w:jc w:val="both"/>
-        <w:rPr>
-          <w:rFonts w:ascii="Arial" w:hAnsi="Arial" w:cs="Arial"/>
-          <w:sz w:val="24"/>
-          <w:szCs w:val="24"/>
-        </w:rPr>
-      </w:pPr>
-    </w:p>
-    <w:p>
-      <w:pPr>
-        <w:jc w:val="both"/>
-        <w:rPr>
-          <w:rFonts w:ascii="Arial" w:hAnsi="Arial" w:cs="Arial"/>
-          <w:sz w:val="24"/>
-          <w:szCs w:val="24"/>
-        </w:rPr>
-      </w:pPr>
-    </w:p>
-    <w:p>
-      <w:pPr>
-        <w:jc w:val="both"/>
-        <w:rPr>
-          <w:rFonts w:ascii="Arial" w:hAnsi="Arial" w:cs="Arial"/>
-          <w:sz w:val="24"/>
-          <w:szCs w:val="24"/>
-        </w:rPr>
-      </w:pPr>
-    </w:p>
-    <w:p>
-      <w:pPr>
-        <w:jc w:val="both"/>
-        <w:rPr>
-          <w:rFonts w:ascii="Arial" w:hAnsi="Arial" w:cs="Arial"/>
-          <w:sz w:val="24"/>
-          <w:szCs w:val="24"/>
+        <w:jc w:val="center"/>
+        <w:rPr>
+          <w:rFonts w:ascii="Arial" w:hAnsi="Arial" w:cs="Arial"/>
+          <w:b/>
+          <w:bCs/>
+          <w:sz w:val="28"/>
+          <w:szCs w:val="28"/>
+        </w:rPr>
+      </w:pPr>
+    </w:p>
+    <w:p>
+      <w:pPr>
+        <w:jc w:val="center"/>
+        <w:rPr>
+          <w:rFonts w:ascii="Arial" w:hAnsi="Arial" w:cs="Arial"/>
+          <w:b/>
+          <w:bCs/>
+          <w:sz w:val="28"/>
+          <w:szCs w:val="28"/>
         </w:rPr>
       </w:pPr>
     </w:p>
@@ -5067,18 +4955,6 @@
           <w:szCs w:val="24"/>
         </w:rPr>
       </w:pPr>
-    </w:p>
-    <w:p>
-      <w:pPr>
-        <w:jc w:val="center"/>
-        <w:rPr>
-          <w:rFonts w:ascii="Arial" w:hAnsi="Arial" w:cs="Arial"/>
-          <w:b/>
-          <w:bCs/>
-          <w:sz w:val="24"/>
-          <w:szCs w:val="24"/>
-        </w:rPr>
-      </w:pPr>
       <w:r>
         <w:rPr>
           <w:rFonts w:ascii="Arial" w:hAnsi="Arial" w:cs="Arial"/>
@@ -6006,6 +5882,7 @@
           <w:sz w:val="24"/>
           <w:szCs w:val="24"/>
         </w:rPr>
+        <w:lastRenderedPageBreak/>
         <w:t>Anyone who lives in a modern society will be</w:t>
       </w:r>
       <w:r>
@@ -6991,1064 +6868,150 @@
     </w:p>
     <w:p>
       <w:pPr>
+        <w:pStyle w:val="paragraph"/>
+        <w:spacing w:before="0" w:beforeAutospacing="0" w:after="0" w:afterAutospacing="0"/>
         <w:jc w:val="both"/>
-        <w:rPr>
-          <w:rFonts w:ascii="Arial" w:hAnsi="Arial" w:cs="Arial"/>
-          <w:sz w:val="24"/>
-          <w:szCs w:val="24"/>
-        </w:rPr>
-      </w:pPr>
-      <w:r>
-        <w:rPr>
-          <w:rFonts w:ascii="Arial" w:hAnsi="Arial" w:cs="Arial"/>
-          <w:sz w:val="24"/>
-          <w:szCs w:val="24"/>
-        </w:rPr>
-        <w:t xml:space="preserve">My daily life </w:t>
-      </w:r>
-      <w:r>
-        <w:rPr>
-          <w:rFonts w:ascii="Arial" w:hAnsi="Arial" w:cs="Arial"/>
-          <w:sz w:val="24"/>
-          <w:szCs w:val="24"/>
-        </w:rPr>
-        <w:t xml:space="preserve">has </w:t>
-      </w:r>
-      <w:r>
-        <w:rPr>
-          <w:rFonts w:ascii="Arial" w:hAnsi="Arial" w:cs="Arial"/>
-          <w:sz w:val="24"/>
-          <w:szCs w:val="24"/>
-        </w:rPr>
-        <w:t>a lot of elements of machine learning</w:t>
-      </w:r>
-      <w:r>
-        <w:rPr>
-          <w:rFonts w:ascii="Arial" w:hAnsi="Arial" w:cs="Arial"/>
-          <w:sz w:val="24"/>
-          <w:szCs w:val="24"/>
-        </w:rPr>
-        <w:t>, f</w:t>
-      </w:r>
-      <w:r>
-        <w:rPr>
-          <w:rFonts w:ascii="Arial" w:hAnsi="Arial" w:cs="Arial"/>
-          <w:sz w:val="24"/>
-          <w:szCs w:val="24"/>
-        </w:rPr>
-        <w:t xml:space="preserve">rom the </w:t>
-      </w:r>
-      <w:r>
-        <w:rPr>
-          <w:rFonts w:ascii="Arial" w:hAnsi="Arial" w:cs="Arial"/>
-          <w:sz w:val="24"/>
-          <w:szCs w:val="24"/>
-        </w:rPr>
-        <w:t xml:space="preserve">streaming apps such as </w:t>
-      </w:r>
-      <w:r>
-        <w:rPr>
-          <w:rFonts w:ascii="Arial" w:hAnsi="Arial" w:cs="Arial"/>
-          <w:sz w:val="24"/>
-          <w:szCs w:val="24"/>
-        </w:rPr>
-        <w:t>Spotify, YouTube</w:t>
-      </w:r>
-      <w:r>
-        <w:rPr>
-          <w:rFonts w:ascii="Arial" w:hAnsi="Arial" w:cs="Arial"/>
-          <w:sz w:val="24"/>
-          <w:szCs w:val="24"/>
-        </w:rPr>
-        <w:t xml:space="preserve">, Amazon, </w:t>
-      </w:r>
-      <w:r>
-        <w:rPr>
-          <w:rFonts w:ascii="Arial" w:hAnsi="Arial" w:cs="Arial"/>
-          <w:sz w:val="24"/>
-          <w:szCs w:val="24"/>
-        </w:rPr>
-        <w:t xml:space="preserve">eBay </w:t>
-      </w:r>
-      <w:r>
-        <w:rPr>
-          <w:rFonts w:ascii="Arial" w:hAnsi="Arial" w:cs="Arial"/>
-          <w:sz w:val="24"/>
-          <w:szCs w:val="24"/>
-        </w:rPr>
-        <w:t xml:space="preserve">recommending </w:t>
-      </w:r>
-      <w:r>
-        <w:rPr>
-          <w:rFonts w:ascii="Arial" w:hAnsi="Arial" w:cs="Arial"/>
-          <w:sz w:val="24"/>
-          <w:szCs w:val="24"/>
-        </w:rPr>
-        <w:t xml:space="preserve">products and entertainment </w:t>
-      </w:r>
-      <w:r>
-        <w:rPr>
-          <w:rFonts w:ascii="Arial" w:hAnsi="Arial" w:cs="Arial"/>
-          <w:sz w:val="24"/>
-          <w:szCs w:val="24"/>
-        </w:rPr>
-        <w:t xml:space="preserve">media that tends to fit my </w:t>
-      </w:r>
-      <w:r>
-        <w:rPr>
-          <w:rFonts w:ascii="Arial" w:hAnsi="Arial" w:cs="Arial"/>
-          <w:sz w:val="24"/>
-          <w:szCs w:val="24"/>
-        </w:rPr>
-        <w:t xml:space="preserve">tastes. </w:t>
-      </w:r>
-      <w:r>
-        <w:rPr>
-          <w:rFonts w:ascii="Arial" w:hAnsi="Arial" w:cs="Arial"/>
-          <w:sz w:val="24"/>
-          <w:szCs w:val="24"/>
-        </w:rPr>
-        <w:t xml:space="preserve">To </w:t>
-      </w:r>
-      <w:r>
-        <w:rPr>
-          <w:rFonts w:ascii="Arial" w:hAnsi="Arial" w:cs="Arial"/>
-          <w:sz w:val="24"/>
-          <w:szCs w:val="24"/>
-        </w:rPr>
-        <w:t>u</w:t>
-      </w:r>
-      <w:r>
-        <w:rPr>
-          <w:rFonts w:ascii="Arial" w:hAnsi="Arial" w:cs="Arial"/>
-          <w:sz w:val="24"/>
-          <w:szCs w:val="24"/>
-        </w:rPr>
-        <w:t>ber</w:t>
-      </w:r>
-      <w:r>
-        <w:rPr>
-          <w:rFonts w:ascii="Arial" w:hAnsi="Arial" w:cs="Arial"/>
-          <w:sz w:val="24"/>
-          <w:szCs w:val="24"/>
-        </w:rPr>
-        <w:t>,</w:t>
-      </w:r>
-      <w:r>
-        <w:rPr>
-          <w:rFonts w:ascii="Arial" w:hAnsi="Arial" w:cs="Arial"/>
-          <w:sz w:val="24"/>
-          <w:szCs w:val="24"/>
-        </w:rPr>
-        <w:t xml:space="preserve"> </w:t>
-      </w:r>
-      <w:r>
-        <w:rPr>
-          <w:rFonts w:ascii="Arial" w:hAnsi="Arial" w:cs="Arial"/>
-          <w:sz w:val="24"/>
-          <w:szCs w:val="24"/>
-        </w:rPr>
-        <w:t>which</w:t>
-      </w:r>
-      <w:r>
-        <w:rPr>
-          <w:rFonts w:ascii="Arial" w:hAnsi="Arial" w:cs="Arial"/>
-          <w:sz w:val="24"/>
-          <w:szCs w:val="24"/>
-        </w:rPr>
-        <w:t xml:space="preserve"> learn</w:t>
-      </w:r>
-      <w:r>
-        <w:rPr>
-          <w:rFonts w:ascii="Arial" w:hAnsi="Arial" w:cs="Arial"/>
-          <w:sz w:val="24"/>
-          <w:szCs w:val="24"/>
-        </w:rPr>
-        <w:t>ed</w:t>
-      </w:r>
-      <w:r>
-        <w:rPr>
-          <w:rFonts w:ascii="Arial" w:hAnsi="Arial" w:cs="Arial"/>
-          <w:sz w:val="24"/>
-          <w:szCs w:val="24"/>
-        </w:rPr>
-        <w:t xml:space="preserve"> how often I was at the airport </w:t>
-      </w:r>
-      <w:r>
-        <w:rPr>
-          <w:rFonts w:ascii="Arial" w:hAnsi="Arial" w:cs="Arial"/>
-          <w:sz w:val="24"/>
-          <w:szCs w:val="24"/>
-        </w:rPr>
-        <w:t xml:space="preserve">and </w:t>
-      </w:r>
-      <w:r>
-        <w:rPr>
-          <w:rFonts w:ascii="Arial" w:hAnsi="Arial" w:cs="Arial"/>
-          <w:sz w:val="24"/>
-          <w:szCs w:val="24"/>
-        </w:rPr>
-        <w:t xml:space="preserve">started </w:t>
-      </w:r>
-      <w:r>
-        <w:rPr>
-          <w:rFonts w:ascii="Arial" w:hAnsi="Arial" w:cs="Arial"/>
-          <w:sz w:val="24"/>
-          <w:szCs w:val="24"/>
-        </w:rPr>
-        <w:t xml:space="preserve">offering </w:t>
-      </w:r>
-      <w:r>
-        <w:rPr>
-          <w:rFonts w:ascii="Arial" w:hAnsi="Arial" w:cs="Arial"/>
-          <w:sz w:val="24"/>
-          <w:szCs w:val="24"/>
-        </w:rPr>
-        <w:t>to book my</w:t>
-      </w:r>
-      <w:r>
-        <w:rPr>
-          <w:rFonts w:ascii="Arial" w:hAnsi="Arial" w:cs="Arial"/>
-          <w:sz w:val="24"/>
-          <w:szCs w:val="24"/>
-        </w:rPr>
-        <w:t xml:space="preserve"> next ride</w:t>
-      </w:r>
-      <w:r>
-        <w:rPr>
-          <w:rFonts w:ascii="Arial" w:hAnsi="Arial" w:cs="Arial"/>
-          <w:sz w:val="24"/>
-          <w:szCs w:val="24"/>
-        </w:rPr>
-        <w:t xml:space="preserve"> </w:t>
-      </w:r>
-      <w:r>
-        <w:rPr>
-          <w:rFonts w:ascii="Arial" w:hAnsi="Arial" w:cs="Arial"/>
-          <w:sz w:val="24"/>
-          <w:szCs w:val="24"/>
-        </w:rPr>
-        <w:t xml:space="preserve">to the </w:t>
-      </w:r>
-      <w:r>
-        <w:rPr>
-          <w:rFonts w:ascii="Arial" w:hAnsi="Arial" w:cs="Arial"/>
-          <w:sz w:val="24"/>
-          <w:szCs w:val="24"/>
-        </w:rPr>
-        <w:t>terminal</w:t>
-      </w:r>
-      <w:r>
-        <w:rPr>
-          <w:rFonts w:ascii="Arial" w:hAnsi="Arial" w:cs="Arial"/>
-          <w:sz w:val="24"/>
-          <w:szCs w:val="24"/>
-        </w:rPr>
-        <w:t xml:space="preserve"> </w:t>
-      </w:r>
-      <w:r>
-        <w:rPr>
-          <w:rFonts w:ascii="Arial" w:hAnsi="Arial" w:cs="Arial"/>
-          <w:sz w:val="24"/>
-          <w:szCs w:val="24"/>
-        </w:rPr>
-        <w:t>at the time I needed</w:t>
-      </w:r>
-      <w:r>
-        <w:rPr>
-          <w:rFonts w:ascii="Arial" w:hAnsi="Arial" w:cs="Arial"/>
-          <w:sz w:val="24"/>
-          <w:szCs w:val="24"/>
-        </w:rPr>
-        <w:t xml:space="preserve"> without my input. </w:t>
-      </w:r>
-      <w:r>
-        <w:rPr>
-          <w:rFonts w:ascii="Arial" w:hAnsi="Arial" w:cs="Arial"/>
-          <w:sz w:val="24"/>
-          <w:szCs w:val="24"/>
-        </w:rPr>
-        <w:t xml:space="preserve">Another </w:t>
-      </w:r>
-      <w:r>
-        <w:rPr>
-          <w:rFonts w:ascii="Arial" w:hAnsi="Arial" w:cs="Arial"/>
-          <w:sz w:val="24"/>
-          <w:szCs w:val="24"/>
-        </w:rPr>
-        <w:t xml:space="preserve">way </w:t>
+        <w:textAlignment w:val="baseline"/>
+        <w:rPr>
+          <w:rFonts w:ascii="Segoe UI" w:hAnsi="Segoe UI" w:cs="Segoe UI"/>
+          <w:sz w:val="18"/>
+          <w:szCs w:val="18"/>
+        </w:rPr>
+      </w:pPr>
+      <w:r>
+        <w:rPr>
+          <w:rStyle w:val="normaltextrun"/>
+          <w:rFonts w:ascii="Arial" w:hAnsi="Arial" w:cs="Arial"/>
+          <w:lang w:val="en-US"/>
+        </w:rPr>
+        <w:t>Daily life has a lot of elements of machine learning. Applications such as Spotify, YouTube, Amazon, and eBay recommend products and entertainment media that tends to fit our personal tastes. An app like Uber, which can learn how often somebody was at the airport, can start offering to book the next ride to the terminal at the needed time without any manual input. Another way </w:t>
       </w:r>
       <w:proofErr w:type="gramStart"/>
       <w:r>
         <w:rPr>
-          <w:rFonts w:ascii="Arial" w:hAnsi="Arial" w:cs="Arial"/>
-          <w:sz w:val="24"/>
-          <w:szCs w:val="24"/>
+          <w:rStyle w:val="normaltextrun"/>
+          <w:rFonts w:ascii="Arial" w:hAnsi="Arial" w:cs="Arial"/>
+          <w:lang w:val="en-US"/>
         </w:rPr>
         <w:t>systems</w:t>
       </w:r>
       <w:proofErr w:type="gramEnd"/>
       <w:r>
         <w:rPr>
-          <w:rFonts w:ascii="Arial" w:hAnsi="Arial" w:cs="Arial"/>
-          <w:sz w:val="24"/>
-          <w:szCs w:val="24"/>
-        </w:rPr>
-        <w:t xml:space="preserve"> are getting smarter is </w:t>
-      </w:r>
-      <w:r>
-        <w:rPr>
-          <w:rFonts w:ascii="Arial" w:hAnsi="Arial" w:cs="Arial"/>
-          <w:sz w:val="24"/>
-          <w:szCs w:val="24"/>
-        </w:rPr>
-        <w:t xml:space="preserve">GPS devices </w:t>
-      </w:r>
-      <w:r>
-        <w:rPr>
-          <w:rFonts w:ascii="Arial" w:hAnsi="Arial" w:cs="Arial"/>
-          <w:sz w:val="24"/>
-          <w:szCs w:val="24"/>
-        </w:rPr>
-        <w:t xml:space="preserve">advising route changes due to issues on my original plan and so on. </w:t>
-      </w:r>
-    </w:p>
-    <w:p>
-      <w:pPr>
-        <w:tabs>
-          <w:tab w:val="left" w:pos="1950"/>
-        </w:tabs>
+          <w:rStyle w:val="normaltextrun"/>
+          <w:rFonts w:ascii="Arial" w:hAnsi="Arial" w:cs="Arial"/>
+          <w:lang w:val="en-US"/>
+        </w:rPr>
+        <w:t> are getting smarter is in the way GPS devices are able to advise route changes due to issues on an original planned route or other factors. As machine learning develops, it is understood it will also take less time to find an exact product when searching for it; user experience may be enhanced by precise suggestions related to what is intended to be acquired. </w:t>
+      </w:r>
+      <w:r>
+        <w:rPr>
+          <w:rStyle w:val="eop"/>
+          <w:rFonts w:ascii="Arial" w:hAnsi="Arial" w:cs="Arial"/>
+        </w:rPr>
+        <w:t> </w:t>
+      </w:r>
+    </w:p>
+    <w:p>
+      <w:pPr>
+        <w:pStyle w:val="paragraph"/>
+        <w:spacing w:before="0" w:beforeAutospacing="0" w:after="0" w:afterAutospacing="0"/>
         <w:jc w:val="both"/>
-        <w:rPr>
-          <w:rFonts w:ascii="Arial" w:hAnsi="Arial" w:cs="Arial"/>
-          <w:sz w:val="24"/>
-          <w:szCs w:val="24"/>
-        </w:rPr>
-      </w:pPr>
-      <w:r>
-        <w:rPr>
-          <w:rFonts w:ascii="Arial" w:hAnsi="Arial" w:cs="Arial"/>
-          <w:sz w:val="24"/>
-          <w:szCs w:val="24"/>
-        </w:rPr>
-        <w:t>A</w:t>
-      </w:r>
-      <w:r>
-        <w:rPr>
-          <w:rFonts w:ascii="Arial" w:hAnsi="Arial" w:cs="Arial"/>
-          <w:sz w:val="24"/>
-          <w:szCs w:val="24"/>
-        </w:rPr>
-        <w:t xml:space="preserve">s </w:t>
-      </w:r>
-      <w:r>
-        <w:rPr>
-          <w:rFonts w:ascii="Arial" w:hAnsi="Arial" w:cs="Arial"/>
-          <w:sz w:val="24"/>
-          <w:szCs w:val="24"/>
-        </w:rPr>
-        <w:t xml:space="preserve">machine learning develops, </w:t>
-      </w:r>
-      <w:r>
-        <w:rPr>
-          <w:rFonts w:ascii="Arial" w:hAnsi="Arial" w:cs="Arial"/>
-          <w:sz w:val="24"/>
-          <w:szCs w:val="24"/>
-        </w:rPr>
-        <w:t xml:space="preserve">I understand it will take less time to find an exact product when </w:t>
-      </w:r>
-      <w:r>
-        <w:rPr>
-          <w:rFonts w:ascii="Arial" w:hAnsi="Arial" w:cs="Arial"/>
-          <w:sz w:val="24"/>
-          <w:szCs w:val="24"/>
-        </w:rPr>
-        <w:t>searching for it</w:t>
-      </w:r>
-      <w:r>
-        <w:rPr>
-          <w:rFonts w:ascii="Arial" w:hAnsi="Arial" w:cs="Arial"/>
-          <w:sz w:val="24"/>
-          <w:szCs w:val="24"/>
-        </w:rPr>
-        <w:t>;</w:t>
-      </w:r>
-      <w:r>
-        <w:rPr>
-          <w:rFonts w:ascii="Arial" w:hAnsi="Arial" w:cs="Arial"/>
-          <w:sz w:val="24"/>
-          <w:szCs w:val="24"/>
-        </w:rPr>
-        <w:t xml:space="preserve"> </w:t>
-      </w:r>
-      <w:r>
-        <w:rPr>
-          <w:rFonts w:ascii="Arial" w:hAnsi="Arial" w:cs="Arial"/>
-          <w:sz w:val="24"/>
-          <w:szCs w:val="24"/>
-        </w:rPr>
-        <w:t xml:space="preserve">my </w:t>
-      </w:r>
-      <w:r>
-        <w:rPr>
-          <w:rFonts w:ascii="Arial" w:hAnsi="Arial" w:cs="Arial"/>
-          <w:sz w:val="24"/>
-          <w:szCs w:val="24"/>
-        </w:rPr>
-        <w:t xml:space="preserve">user experience </w:t>
-      </w:r>
-      <w:r>
-        <w:rPr>
-          <w:rFonts w:ascii="Arial" w:hAnsi="Arial" w:cs="Arial"/>
-          <w:sz w:val="24"/>
-          <w:szCs w:val="24"/>
-        </w:rPr>
-        <w:t xml:space="preserve">may be enhanced </w:t>
-      </w:r>
-      <w:r>
-        <w:rPr>
-          <w:rFonts w:ascii="Arial" w:hAnsi="Arial" w:cs="Arial"/>
-          <w:sz w:val="24"/>
-          <w:szCs w:val="24"/>
-        </w:rPr>
-        <w:t xml:space="preserve">by </w:t>
-      </w:r>
-      <w:r>
-        <w:rPr>
-          <w:rFonts w:ascii="Arial" w:hAnsi="Arial" w:cs="Arial"/>
-          <w:sz w:val="24"/>
-          <w:szCs w:val="24"/>
-        </w:rPr>
-        <w:t xml:space="preserve">being suggested </w:t>
-      </w:r>
-      <w:r>
-        <w:rPr>
-          <w:rFonts w:ascii="Arial" w:hAnsi="Arial" w:cs="Arial"/>
-          <w:sz w:val="24"/>
-          <w:szCs w:val="24"/>
-        </w:rPr>
-        <w:t>precise</w:t>
-      </w:r>
-      <w:r>
-        <w:rPr>
-          <w:rFonts w:ascii="Arial" w:hAnsi="Arial" w:cs="Arial"/>
-          <w:sz w:val="24"/>
-          <w:szCs w:val="24"/>
-        </w:rPr>
-        <w:t xml:space="preserve">ly or as close as possible </w:t>
-      </w:r>
-      <w:r>
-        <w:rPr>
-          <w:rFonts w:ascii="Arial" w:hAnsi="Arial" w:cs="Arial"/>
-          <w:sz w:val="24"/>
-          <w:szCs w:val="24"/>
-        </w:rPr>
-        <w:t xml:space="preserve">to what I </w:t>
-      </w:r>
-      <w:r>
-        <w:rPr>
-          <w:rFonts w:ascii="Arial" w:hAnsi="Arial" w:cs="Arial"/>
-          <w:sz w:val="24"/>
-          <w:szCs w:val="24"/>
-        </w:rPr>
-        <w:t>inten</w:t>
-      </w:r>
-      <w:r>
-        <w:rPr>
-          <w:rFonts w:ascii="Arial" w:hAnsi="Arial" w:cs="Arial"/>
-          <w:sz w:val="24"/>
-          <w:szCs w:val="24"/>
-        </w:rPr>
-        <w:t>d</w:t>
-      </w:r>
-      <w:r>
-        <w:rPr>
-          <w:rFonts w:ascii="Arial" w:hAnsi="Arial" w:cs="Arial"/>
-          <w:sz w:val="24"/>
-          <w:szCs w:val="24"/>
-        </w:rPr>
-        <w:t xml:space="preserve"> to acquire</w:t>
-      </w:r>
-      <w:r>
-        <w:rPr>
-          <w:rFonts w:ascii="Arial" w:hAnsi="Arial" w:cs="Arial"/>
-          <w:sz w:val="24"/>
-          <w:szCs w:val="24"/>
-        </w:rPr>
-        <w:t xml:space="preserve">. </w:t>
-      </w:r>
-      <w:r>
-        <w:rPr>
-          <w:rFonts w:ascii="Arial" w:hAnsi="Arial" w:cs="Arial"/>
-          <w:sz w:val="24"/>
-          <w:szCs w:val="24"/>
-        </w:rPr>
-        <w:t>As a society, we</w:t>
-      </w:r>
-      <w:r>
-        <w:rPr>
-          <w:rFonts w:ascii="Arial" w:hAnsi="Arial" w:cs="Arial"/>
-          <w:sz w:val="24"/>
-          <w:szCs w:val="24"/>
-        </w:rPr>
-        <w:t xml:space="preserve"> </w:t>
-      </w:r>
-      <w:r>
-        <w:rPr>
-          <w:rFonts w:ascii="Arial" w:hAnsi="Arial" w:cs="Arial"/>
-          <w:sz w:val="24"/>
-          <w:szCs w:val="24"/>
-        </w:rPr>
-        <w:t>con</w:t>
-      </w:r>
-      <w:r>
-        <w:rPr>
-          <w:rFonts w:ascii="Arial" w:hAnsi="Arial" w:cs="Arial"/>
-          <w:sz w:val="24"/>
-          <w:szCs w:val="24"/>
-        </w:rPr>
-        <w:t>tinuous</w:t>
-      </w:r>
-      <w:r>
-        <w:rPr>
-          <w:rFonts w:ascii="Arial" w:hAnsi="Arial" w:cs="Arial"/>
-          <w:sz w:val="24"/>
-          <w:szCs w:val="24"/>
-        </w:rPr>
-        <w:t>ly</w:t>
-      </w:r>
-      <w:r>
-        <w:rPr>
-          <w:rFonts w:ascii="Arial" w:hAnsi="Arial" w:cs="Arial"/>
-          <w:sz w:val="24"/>
-          <w:szCs w:val="24"/>
-        </w:rPr>
-        <w:t xml:space="preserve"> input data in our devices</w:t>
-      </w:r>
-      <w:r>
-        <w:rPr>
-          <w:rFonts w:ascii="Arial" w:hAnsi="Arial" w:cs="Arial"/>
-          <w:sz w:val="24"/>
-          <w:szCs w:val="24"/>
-        </w:rPr>
-        <w:t xml:space="preserve"> and this information</w:t>
-      </w:r>
-      <w:r>
-        <w:rPr>
-          <w:rFonts w:ascii="Arial" w:hAnsi="Arial" w:cs="Arial"/>
-          <w:sz w:val="24"/>
-          <w:szCs w:val="24"/>
-        </w:rPr>
-        <w:t xml:space="preserve"> is being </w:t>
-      </w:r>
-      <w:r>
-        <w:rPr>
-          <w:rFonts w:ascii="Arial" w:hAnsi="Arial" w:cs="Arial"/>
-          <w:sz w:val="24"/>
-          <w:szCs w:val="24"/>
-        </w:rPr>
-        <w:t>stored by companies w</w:t>
-      </w:r>
-      <w:r>
-        <w:rPr>
-          <w:rFonts w:ascii="Arial" w:hAnsi="Arial" w:cs="Arial"/>
-          <w:sz w:val="24"/>
-          <w:szCs w:val="24"/>
-        </w:rPr>
-        <w:t>hich</w:t>
-      </w:r>
-      <w:r>
-        <w:rPr>
-          <w:rFonts w:ascii="Arial" w:hAnsi="Arial" w:cs="Arial"/>
-          <w:sz w:val="24"/>
-          <w:szCs w:val="24"/>
-        </w:rPr>
-        <w:t>,</w:t>
-      </w:r>
-      <w:r>
-        <w:rPr>
-          <w:rFonts w:ascii="Arial" w:hAnsi="Arial" w:cs="Arial"/>
-          <w:sz w:val="24"/>
-          <w:szCs w:val="24"/>
-        </w:rPr>
-        <w:t xml:space="preserve"> in turn</w:t>
-      </w:r>
-      <w:r>
-        <w:rPr>
-          <w:rFonts w:ascii="Arial" w:hAnsi="Arial" w:cs="Arial"/>
-          <w:sz w:val="24"/>
-          <w:szCs w:val="24"/>
-        </w:rPr>
-        <w:t>,</w:t>
-      </w:r>
-      <w:r>
-        <w:rPr>
-          <w:rFonts w:ascii="Arial" w:hAnsi="Arial" w:cs="Arial"/>
-          <w:sz w:val="24"/>
-          <w:szCs w:val="24"/>
-        </w:rPr>
-        <w:t xml:space="preserve"> can sell </w:t>
-      </w:r>
-      <w:r>
-        <w:rPr>
-          <w:rFonts w:ascii="Arial" w:hAnsi="Arial" w:cs="Arial"/>
-          <w:sz w:val="24"/>
-          <w:szCs w:val="24"/>
-        </w:rPr>
-        <w:t>my</w:t>
-      </w:r>
-      <w:r>
-        <w:rPr>
-          <w:rFonts w:ascii="Arial" w:hAnsi="Arial" w:cs="Arial"/>
-          <w:sz w:val="24"/>
-          <w:szCs w:val="24"/>
-        </w:rPr>
-        <w:t xml:space="preserve"> </w:t>
-      </w:r>
-      <w:r>
-        <w:rPr>
-          <w:rFonts w:ascii="Arial" w:hAnsi="Arial" w:cs="Arial"/>
-          <w:sz w:val="24"/>
-          <w:szCs w:val="24"/>
-        </w:rPr>
-        <w:t>customer profile to an advertiser</w:t>
-      </w:r>
-      <w:r>
-        <w:rPr>
-          <w:rFonts w:ascii="Arial" w:hAnsi="Arial" w:cs="Arial"/>
-          <w:sz w:val="24"/>
-          <w:szCs w:val="24"/>
-        </w:rPr>
-        <w:t>.</w:t>
-      </w:r>
-      <w:r>
-        <w:rPr>
-          <w:rFonts w:ascii="Arial" w:hAnsi="Arial" w:cs="Arial"/>
-          <w:sz w:val="24"/>
-          <w:szCs w:val="24"/>
-        </w:rPr>
-        <w:t xml:space="preserve"> </w:t>
-      </w:r>
-      <w:r>
-        <w:rPr>
-          <w:rFonts w:ascii="Arial" w:hAnsi="Arial" w:cs="Arial"/>
-          <w:sz w:val="24"/>
-          <w:szCs w:val="24"/>
-        </w:rPr>
-        <w:t xml:space="preserve">A prospective seller, </w:t>
-      </w:r>
-      <w:r>
-        <w:rPr>
-          <w:rFonts w:ascii="Arial" w:hAnsi="Arial" w:cs="Arial"/>
-          <w:sz w:val="24"/>
-          <w:szCs w:val="24"/>
-        </w:rPr>
-        <w:t>as a result</w:t>
-      </w:r>
-      <w:r>
-        <w:rPr>
-          <w:rFonts w:ascii="Arial" w:hAnsi="Arial" w:cs="Arial"/>
-          <w:sz w:val="24"/>
-          <w:szCs w:val="24"/>
-        </w:rPr>
-        <w:t>,</w:t>
-      </w:r>
-      <w:r>
-        <w:rPr>
-          <w:rFonts w:ascii="Arial" w:hAnsi="Arial" w:cs="Arial"/>
-          <w:sz w:val="24"/>
-          <w:szCs w:val="24"/>
-        </w:rPr>
-        <w:t xml:space="preserve"> </w:t>
-      </w:r>
-      <w:r>
-        <w:rPr>
-          <w:rFonts w:ascii="Arial" w:hAnsi="Arial" w:cs="Arial"/>
-          <w:sz w:val="24"/>
-          <w:szCs w:val="24"/>
-        </w:rPr>
-        <w:t xml:space="preserve">may provide the service or product </w:t>
-      </w:r>
-      <w:r>
-        <w:rPr>
-          <w:rFonts w:ascii="Arial" w:hAnsi="Arial" w:cs="Arial"/>
-          <w:sz w:val="24"/>
-          <w:szCs w:val="24"/>
-        </w:rPr>
-        <w:t xml:space="preserve">that I am looking for </w:t>
-      </w:r>
-      <w:r>
-        <w:rPr>
-          <w:rFonts w:ascii="Arial" w:hAnsi="Arial" w:cs="Arial"/>
-          <w:sz w:val="24"/>
-          <w:szCs w:val="24"/>
-        </w:rPr>
-        <w:lastRenderedPageBreak/>
-        <w:t>with the most appropriate time and cost</w:t>
-      </w:r>
-      <w:r>
-        <w:rPr>
-          <w:rFonts w:ascii="Arial" w:hAnsi="Arial" w:cs="Arial"/>
-          <w:sz w:val="24"/>
-          <w:szCs w:val="24"/>
-        </w:rPr>
-        <w:t xml:space="preserve"> giving me free time to concentrate </w:t>
-      </w:r>
-      <w:r>
-        <w:rPr>
-          <w:rFonts w:ascii="Arial" w:hAnsi="Arial" w:cs="Arial"/>
-          <w:sz w:val="24"/>
-          <w:szCs w:val="24"/>
-        </w:rPr>
-        <w:t>o</w:t>
-      </w:r>
-      <w:r>
-        <w:rPr>
-          <w:rFonts w:ascii="Arial" w:hAnsi="Arial" w:cs="Arial"/>
-          <w:sz w:val="24"/>
-          <w:szCs w:val="24"/>
-        </w:rPr>
-        <w:t xml:space="preserve">n other </w:t>
-      </w:r>
-      <w:r>
-        <w:rPr>
-          <w:rFonts w:ascii="Arial" w:hAnsi="Arial" w:cs="Arial"/>
-          <w:sz w:val="24"/>
-          <w:szCs w:val="24"/>
-        </w:rPr>
-        <w:t xml:space="preserve">more </w:t>
-      </w:r>
-      <w:r>
-        <w:rPr>
-          <w:rFonts w:ascii="Arial" w:hAnsi="Arial" w:cs="Arial"/>
-          <w:sz w:val="24"/>
-          <w:szCs w:val="24"/>
-        </w:rPr>
-        <w:t>critical</w:t>
-      </w:r>
-      <w:r>
-        <w:rPr>
-          <w:rFonts w:ascii="Arial" w:hAnsi="Arial" w:cs="Arial"/>
-          <w:sz w:val="24"/>
-          <w:szCs w:val="24"/>
-        </w:rPr>
-        <w:t xml:space="preserve"> tasks</w:t>
-      </w:r>
-      <w:r>
-        <w:rPr>
-          <w:rFonts w:ascii="Arial" w:hAnsi="Arial" w:cs="Arial"/>
-          <w:sz w:val="24"/>
-          <w:szCs w:val="24"/>
-        </w:rPr>
-        <w:t>.</w:t>
-      </w:r>
-    </w:p>
-    <w:p>
-      <w:pPr>
+        <w:textAlignment w:val="baseline"/>
+        <w:rPr>
+          <w:rFonts w:ascii="Segoe UI" w:hAnsi="Segoe UI" w:cs="Segoe UI"/>
+          <w:sz w:val="18"/>
+          <w:szCs w:val="18"/>
+        </w:rPr>
+      </w:pPr>
+      <w:r>
+        <w:rPr>
+          <w:rStyle w:val="normaltextrun"/>
+          <w:rFonts w:ascii="Arial" w:hAnsi="Arial" w:cs="Arial"/>
+          <w:lang w:val="en-US"/>
+        </w:rPr>
+        <w:t>As a society, we continuously input data in our devices and this information is being stored by companies which, in turn, </w:t>
+      </w:r>
+      <w:proofErr w:type="gramStart"/>
+      <w:r>
+        <w:rPr>
+          <w:rStyle w:val="normaltextrun"/>
+          <w:rFonts w:ascii="Arial" w:hAnsi="Arial" w:cs="Arial"/>
+          <w:lang w:val="en-US"/>
+        </w:rPr>
+        <w:t>are able to</w:t>
+      </w:r>
+      <w:proofErr w:type="gramEnd"/>
+      <w:r>
+        <w:rPr>
+          <w:rStyle w:val="normaltextrun"/>
+          <w:rFonts w:ascii="Arial" w:hAnsi="Arial" w:cs="Arial"/>
+          <w:lang w:val="en-US"/>
+        </w:rPr>
+        <w:t> sell customer profiles to an advertiser. A prospective seller, as a result, may provide the service or product that is being searched for with the most appropriate time and cost allowing the user free time to concentrate on other more critical tasks.</w:t>
+      </w:r>
+      <w:r>
+        <w:rPr>
+          <w:rStyle w:val="eop"/>
+          <w:rFonts w:ascii="Arial" w:hAnsi="Arial" w:cs="Arial"/>
+        </w:rPr>
+        <w:t> </w:t>
+      </w:r>
+    </w:p>
+    <w:p>
+      <w:pPr>
+        <w:pStyle w:val="paragraph"/>
+        <w:spacing w:before="0" w:beforeAutospacing="0" w:after="0" w:afterAutospacing="0"/>
         <w:jc w:val="both"/>
-        <w:rPr>
-          <w:rFonts w:ascii="Arial" w:hAnsi="Arial" w:cs="Arial"/>
-          <w:sz w:val="24"/>
-          <w:szCs w:val="24"/>
-        </w:rPr>
-      </w:pPr>
-      <w:r>
-        <w:rPr>
-          <w:rFonts w:ascii="Arial" w:hAnsi="Arial" w:cs="Arial"/>
-          <w:sz w:val="24"/>
-          <w:szCs w:val="24"/>
-        </w:rPr>
-        <w:t>Most</w:t>
-      </w:r>
-      <w:r>
-        <w:rPr>
-          <w:rFonts w:ascii="Arial" w:hAnsi="Arial" w:cs="Arial"/>
-          <w:sz w:val="24"/>
-          <w:szCs w:val="24"/>
-        </w:rPr>
-        <w:t>ly f</w:t>
-      </w:r>
-      <w:r>
-        <w:rPr>
-          <w:rFonts w:ascii="Arial" w:hAnsi="Arial" w:cs="Arial"/>
-          <w:sz w:val="24"/>
-          <w:szCs w:val="24"/>
-        </w:rPr>
-        <w:t xml:space="preserve">riends and family </w:t>
-      </w:r>
-      <w:r>
-        <w:rPr>
-          <w:rFonts w:ascii="Arial" w:hAnsi="Arial" w:cs="Arial"/>
-          <w:sz w:val="24"/>
-          <w:szCs w:val="24"/>
-        </w:rPr>
-        <w:t>will</w:t>
-      </w:r>
-      <w:r>
-        <w:rPr>
-          <w:rFonts w:ascii="Arial" w:hAnsi="Arial" w:cs="Arial"/>
-          <w:sz w:val="24"/>
-          <w:szCs w:val="24"/>
-        </w:rPr>
-        <w:t xml:space="preserve"> </w:t>
-      </w:r>
-      <w:r>
-        <w:rPr>
-          <w:rFonts w:ascii="Arial" w:hAnsi="Arial" w:cs="Arial"/>
-          <w:sz w:val="24"/>
-          <w:szCs w:val="24"/>
-        </w:rPr>
-        <w:t xml:space="preserve">benefit from the advancement of ML as </w:t>
-      </w:r>
-      <w:r>
-        <w:rPr>
-          <w:rFonts w:ascii="Arial" w:hAnsi="Arial" w:cs="Arial"/>
-          <w:sz w:val="24"/>
-          <w:szCs w:val="24"/>
-        </w:rPr>
-        <w:t xml:space="preserve">they will have </w:t>
-      </w:r>
-      <w:r>
-        <w:rPr>
-          <w:rFonts w:ascii="Arial" w:hAnsi="Arial" w:cs="Arial"/>
-          <w:sz w:val="24"/>
-          <w:szCs w:val="24"/>
-        </w:rPr>
-        <w:t xml:space="preserve">access to </w:t>
-      </w:r>
-      <w:r>
-        <w:rPr>
-          <w:rFonts w:ascii="Arial" w:hAnsi="Arial" w:cs="Arial"/>
-          <w:sz w:val="24"/>
-          <w:szCs w:val="24"/>
-        </w:rPr>
-        <w:t xml:space="preserve">more </w:t>
+        <w:textAlignment w:val="baseline"/>
+        <w:rPr>
+          <w:rFonts w:ascii="Segoe UI" w:hAnsi="Segoe UI" w:cs="Segoe UI"/>
+          <w:sz w:val="18"/>
+          <w:szCs w:val="18"/>
+        </w:rPr>
+      </w:pPr>
+      <w:proofErr w:type="gramStart"/>
+      <w:r>
+        <w:rPr>
+          <w:rStyle w:val="normaltextrun"/>
+          <w:rFonts w:ascii="Arial" w:hAnsi="Arial" w:cs="Arial"/>
+          <w:lang w:val="en-US"/>
+        </w:rPr>
+        <w:t>Personally</w:t>
+      </w:r>
+      <w:proofErr w:type="gramEnd"/>
+      <w:r>
+        <w:rPr>
+          <w:rStyle w:val="normaltextrun"/>
+          <w:rFonts w:ascii="Arial" w:hAnsi="Arial" w:cs="Arial"/>
+          <w:lang w:val="en-US"/>
+        </w:rPr>
+        <w:t xml:space="preserve"> we, along with our friends and family will benefit from the advancement of ML. We will have access to more </w:t>
       </w:r>
       <w:proofErr w:type="spellStart"/>
       <w:r>
         <w:rPr>
-          <w:rFonts w:ascii="Arial" w:hAnsi="Arial" w:cs="Arial"/>
-          <w:sz w:val="24"/>
-          <w:szCs w:val="24"/>
-        </w:rPr>
-        <w:t>personali</w:t>
-      </w:r>
-      <w:r>
-        <w:rPr>
-          <w:rFonts w:ascii="Arial" w:hAnsi="Arial" w:cs="Arial"/>
-          <w:sz w:val="24"/>
-          <w:szCs w:val="24"/>
-        </w:rPr>
-        <w:t>s</w:t>
-      </w:r>
-      <w:r>
-        <w:rPr>
-          <w:rFonts w:ascii="Arial" w:hAnsi="Arial" w:cs="Arial"/>
-          <w:sz w:val="24"/>
-          <w:szCs w:val="24"/>
-        </w:rPr>
-        <w:t>ed</w:t>
+          <w:rStyle w:val="normaltextrun"/>
+          <w:rFonts w:ascii="Arial" w:hAnsi="Arial" w:cs="Arial"/>
+          <w:lang w:val="en-US"/>
+        </w:rPr>
+        <w:t>personalised</w:t>
       </w:r>
       <w:proofErr w:type="spellEnd"/>
       <w:r>
         <w:rPr>
-          <w:rFonts w:ascii="Arial" w:hAnsi="Arial" w:cs="Arial"/>
-          <w:sz w:val="24"/>
-          <w:szCs w:val="24"/>
-        </w:rPr>
-        <w:t xml:space="preserve"> </w:t>
-      </w:r>
-      <w:r>
-        <w:rPr>
-          <w:rFonts w:ascii="Arial" w:hAnsi="Arial" w:cs="Arial"/>
-          <w:sz w:val="24"/>
-          <w:szCs w:val="24"/>
-        </w:rPr>
-        <w:t xml:space="preserve">content </w:t>
-      </w:r>
-      <w:r>
-        <w:rPr>
-          <w:rFonts w:ascii="Arial" w:hAnsi="Arial" w:cs="Arial"/>
-          <w:sz w:val="24"/>
-          <w:szCs w:val="24"/>
-        </w:rPr>
-        <w:t xml:space="preserve">and </w:t>
-      </w:r>
-      <w:r>
-        <w:rPr>
-          <w:rFonts w:ascii="Arial" w:hAnsi="Arial" w:cs="Arial"/>
-          <w:sz w:val="24"/>
-          <w:szCs w:val="24"/>
-        </w:rPr>
-        <w:t>gatherings</w:t>
-      </w:r>
-      <w:r>
-        <w:rPr>
-          <w:rFonts w:ascii="Arial" w:hAnsi="Arial" w:cs="Arial"/>
-          <w:sz w:val="24"/>
-          <w:szCs w:val="24"/>
-        </w:rPr>
-        <w:t xml:space="preserve"> may be facilitated by </w:t>
-      </w:r>
-      <w:r>
-        <w:rPr>
-          <w:rFonts w:ascii="Arial" w:hAnsi="Arial" w:cs="Arial"/>
-          <w:sz w:val="24"/>
-          <w:szCs w:val="24"/>
-        </w:rPr>
-        <w:t>devices</w:t>
-      </w:r>
-      <w:r>
-        <w:rPr>
-          <w:rFonts w:ascii="Arial" w:hAnsi="Arial" w:cs="Arial"/>
-          <w:sz w:val="24"/>
-          <w:szCs w:val="24"/>
-        </w:rPr>
-        <w:t xml:space="preserve"> </w:t>
-      </w:r>
-      <w:r>
-        <w:rPr>
-          <w:rFonts w:ascii="Arial" w:hAnsi="Arial" w:cs="Arial"/>
-          <w:sz w:val="24"/>
-          <w:szCs w:val="24"/>
-        </w:rPr>
-        <w:t>being able to refer</w:t>
-      </w:r>
-      <w:r>
-        <w:rPr>
-          <w:rFonts w:ascii="Arial" w:hAnsi="Arial" w:cs="Arial"/>
-          <w:sz w:val="24"/>
-          <w:szCs w:val="24"/>
-        </w:rPr>
-        <w:t xml:space="preserve"> places which are more </w:t>
-      </w:r>
-      <w:r>
-        <w:rPr>
-          <w:rFonts w:ascii="Arial" w:hAnsi="Arial" w:cs="Arial"/>
-          <w:sz w:val="24"/>
-          <w:szCs w:val="24"/>
-        </w:rPr>
-        <w:t>appealing to most</w:t>
-      </w:r>
-      <w:r>
-        <w:rPr>
-          <w:rFonts w:ascii="Arial" w:hAnsi="Arial" w:cs="Arial"/>
-          <w:sz w:val="24"/>
-          <w:szCs w:val="24"/>
-        </w:rPr>
-        <w:t xml:space="preserve"> to meet</w:t>
-      </w:r>
-      <w:r>
-        <w:rPr>
-          <w:rFonts w:ascii="Arial" w:hAnsi="Arial" w:cs="Arial"/>
-          <w:sz w:val="24"/>
-          <w:szCs w:val="24"/>
-        </w:rPr>
-        <w:t xml:space="preserve">. </w:t>
-      </w:r>
-      <w:r>
-        <w:rPr>
-          <w:rFonts w:ascii="Arial" w:hAnsi="Arial" w:cs="Arial"/>
-          <w:sz w:val="24"/>
-          <w:szCs w:val="24"/>
-        </w:rPr>
-        <w:t xml:space="preserve">Older citizens may struggle </w:t>
-      </w:r>
-      <w:r>
-        <w:rPr>
-          <w:rFonts w:ascii="Arial" w:hAnsi="Arial" w:cs="Arial"/>
-          <w:sz w:val="24"/>
-          <w:szCs w:val="24"/>
-        </w:rPr>
-        <w:t xml:space="preserve">using technology </w:t>
-      </w:r>
-      <w:r>
-        <w:rPr>
-          <w:rFonts w:ascii="Arial" w:hAnsi="Arial" w:cs="Arial"/>
-          <w:sz w:val="24"/>
-          <w:szCs w:val="24"/>
-        </w:rPr>
-        <w:t>more than youth</w:t>
-      </w:r>
-      <w:r>
-        <w:rPr>
-          <w:rFonts w:ascii="Arial" w:hAnsi="Arial" w:cs="Arial"/>
-          <w:sz w:val="24"/>
-          <w:szCs w:val="24"/>
-        </w:rPr>
-        <w:t>s</w:t>
-      </w:r>
-      <w:r>
-        <w:rPr>
-          <w:rFonts w:ascii="Arial" w:hAnsi="Arial" w:cs="Arial"/>
-          <w:sz w:val="24"/>
-          <w:szCs w:val="24"/>
-        </w:rPr>
-        <w:t>. H</w:t>
-      </w:r>
-      <w:r>
-        <w:rPr>
-          <w:rFonts w:ascii="Arial" w:hAnsi="Arial" w:cs="Arial"/>
-          <w:sz w:val="24"/>
-          <w:szCs w:val="24"/>
-        </w:rPr>
-        <w:t>owever</w:t>
-      </w:r>
-      <w:r>
-        <w:rPr>
-          <w:rFonts w:ascii="Arial" w:hAnsi="Arial" w:cs="Arial"/>
-          <w:sz w:val="24"/>
-          <w:szCs w:val="24"/>
-        </w:rPr>
-        <w:t>,</w:t>
-      </w:r>
-      <w:r>
-        <w:rPr>
-          <w:rFonts w:ascii="Arial" w:hAnsi="Arial" w:cs="Arial"/>
-          <w:sz w:val="24"/>
-          <w:szCs w:val="24"/>
-        </w:rPr>
-        <w:t xml:space="preserve"> prediction tools may </w:t>
-      </w:r>
-      <w:r>
-        <w:rPr>
-          <w:rFonts w:ascii="Arial" w:hAnsi="Arial" w:cs="Arial"/>
-          <w:sz w:val="24"/>
-          <w:szCs w:val="24"/>
-        </w:rPr>
-        <w:t xml:space="preserve">offer </w:t>
-      </w:r>
-      <w:r>
-        <w:rPr>
-          <w:rFonts w:ascii="Arial" w:hAnsi="Arial" w:cs="Arial"/>
-          <w:sz w:val="24"/>
-          <w:szCs w:val="24"/>
-        </w:rPr>
-        <w:t>more user</w:t>
-      </w:r>
-      <w:r>
-        <w:rPr>
-          <w:rFonts w:ascii="Arial" w:hAnsi="Arial" w:cs="Arial"/>
-          <w:sz w:val="24"/>
-          <w:szCs w:val="24"/>
-        </w:rPr>
-        <w:t>-</w:t>
-      </w:r>
-      <w:r>
-        <w:rPr>
-          <w:rFonts w:ascii="Arial" w:hAnsi="Arial" w:cs="Arial"/>
-          <w:sz w:val="24"/>
-          <w:szCs w:val="24"/>
-        </w:rPr>
-        <w:t xml:space="preserve">friendly devices which can </w:t>
-      </w:r>
-      <w:r>
-        <w:rPr>
-          <w:rFonts w:ascii="Arial" w:hAnsi="Arial" w:cs="Arial"/>
-          <w:sz w:val="24"/>
-          <w:szCs w:val="24"/>
-        </w:rPr>
-        <w:t>cater to this demographic better.</w:t>
+          <w:rStyle w:val="normaltextrun"/>
+          <w:rFonts w:ascii="Arial" w:hAnsi="Arial" w:cs="Arial"/>
+          <w:lang w:val="en-US"/>
+        </w:rPr>
+        <w:t> content and gatherings may be able to be facilitated by our devices ability to suggest places and times which are more appealing to most. Older citizens may struggle using technology more than youths however, prediction tools may offer more user-friendly devices which can cater to this demographic better.</w:t>
+      </w:r>
+      <w:r>
+        <w:rPr>
+          <w:rStyle w:val="eop"/>
+          <w:rFonts w:ascii="Arial" w:hAnsi="Arial" w:cs="Arial"/>
+        </w:rPr>
+        <w:t> </w:t>
       </w:r>
     </w:p>
     <w:p>
@@ -8102,216 +7065,6 @@
           <w:rFonts w:ascii="Arial" w:hAnsi="Arial" w:cs="Arial"/>
           <w:b/>
           <w:bCs/>
-          <w:sz w:val="24"/>
-          <w:szCs w:val="24"/>
-        </w:rPr>
-      </w:pPr>
-    </w:p>
-    <w:p>
-      <w:pPr>
-        <w:jc w:val="both"/>
-        <w:rPr>
-          <w:rFonts w:ascii="Arial" w:hAnsi="Arial" w:cs="Arial"/>
-          <w:sz w:val="24"/>
-          <w:szCs w:val="24"/>
-        </w:rPr>
-      </w:pPr>
-    </w:p>
-    <w:p>
-      <w:pPr>
-        <w:jc w:val="both"/>
-        <w:rPr>
-          <w:rFonts w:ascii="Arial" w:hAnsi="Arial" w:cs="Arial"/>
-          <w:sz w:val="24"/>
-          <w:szCs w:val="24"/>
-        </w:rPr>
-      </w:pPr>
-    </w:p>
-    <w:p>
-      <w:pPr>
-        <w:jc w:val="both"/>
-        <w:rPr>
-          <w:rFonts w:ascii="Arial" w:hAnsi="Arial" w:cs="Arial"/>
-          <w:sz w:val="24"/>
-          <w:szCs w:val="24"/>
-        </w:rPr>
-      </w:pPr>
-    </w:p>
-    <w:p>
-      <w:pPr>
-        <w:jc w:val="both"/>
-        <w:rPr>
-          <w:rFonts w:ascii="Arial" w:hAnsi="Arial" w:cs="Arial"/>
-          <w:sz w:val="24"/>
-          <w:szCs w:val="24"/>
-        </w:rPr>
-      </w:pPr>
-    </w:p>
-    <w:p>
-      <w:pPr>
-        <w:jc w:val="both"/>
-        <w:rPr>
-          <w:rFonts w:ascii="Arial" w:hAnsi="Arial" w:cs="Arial"/>
-          <w:sz w:val="24"/>
-          <w:szCs w:val="24"/>
-        </w:rPr>
-      </w:pPr>
-    </w:p>
-    <w:p>
-      <w:pPr>
-        <w:jc w:val="both"/>
-        <w:rPr>
-          <w:rFonts w:ascii="Arial" w:hAnsi="Arial" w:cs="Arial"/>
-          <w:sz w:val="24"/>
-          <w:szCs w:val="24"/>
-        </w:rPr>
-      </w:pPr>
-    </w:p>
-    <w:p>
-      <w:pPr>
-        <w:jc w:val="both"/>
-        <w:rPr>
-          <w:rFonts w:ascii="Arial" w:hAnsi="Arial" w:cs="Arial"/>
-          <w:sz w:val="24"/>
-          <w:szCs w:val="24"/>
-        </w:rPr>
-      </w:pPr>
-    </w:p>
-    <w:p>
-      <w:pPr>
-        <w:jc w:val="both"/>
-        <w:rPr>
-          <w:rFonts w:ascii="Arial" w:hAnsi="Arial" w:cs="Arial"/>
-          <w:sz w:val="24"/>
-          <w:szCs w:val="24"/>
-        </w:rPr>
-      </w:pPr>
-    </w:p>
-    <w:p>
-      <w:pPr>
-        <w:jc w:val="both"/>
-        <w:rPr>
-          <w:rFonts w:ascii="Arial" w:hAnsi="Arial" w:cs="Arial"/>
-          <w:sz w:val="24"/>
-          <w:szCs w:val="24"/>
-        </w:rPr>
-      </w:pPr>
-    </w:p>
-    <w:p>
-      <w:pPr>
-        <w:jc w:val="both"/>
-        <w:rPr>
-          <w:rFonts w:ascii="Arial" w:hAnsi="Arial" w:cs="Arial"/>
-          <w:sz w:val="24"/>
-          <w:szCs w:val="24"/>
-        </w:rPr>
-      </w:pPr>
-    </w:p>
-    <w:p>
-      <w:pPr>
-        <w:jc w:val="both"/>
-        <w:rPr>
-          <w:rFonts w:ascii="Arial" w:hAnsi="Arial" w:cs="Arial"/>
-          <w:sz w:val="24"/>
-          <w:szCs w:val="24"/>
-        </w:rPr>
-      </w:pPr>
-    </w:p>
-    <w:p>
-      <w:pPr>
-        <w:jc w:val="both"/>
-        <w:rPr>
-          <w:rFonts w:ascii="Arial" w:hAnsi="Arial" w:cs="Arial"/>
-          <w:sz w:val="24"/>
-          <w:szCs w:val="24"/>
-        </w:rPr>
-      </w:pPr>
-    </w:p>
-    <w:p>
-      <w:pPr>
-        <w:jc w:val="both"/>
-        <w:rPr>
-          <w:rFonts w:ascii="Arial" w:hAnsi="Arial" w:cs="Arial"/>
-          <w:sz w:val="24"/>
-          <w:szCs w:val="24"/>
-        </w:rPr>
-      </w:pPr>
-    </w:p>
-    <w:p>
-      <w:pPr>
-        <w:jc w:val="both"/>
-        <w:rPr>
-          <w:rFonts w:ascii="Arial" w:hAnsi="Arial" w:cs="Arial"/>
-          <w:sz w:val="24"/>
-          <w:szCs w:val="24"/>
-        </w:rPr>
-      </w:pPr>
-    </w:p>
-    <w:p>
-      <w:pPr>
-        <w:jc w:val="both"/>
-        <w:rPr>
-          <w:rFonts w:ascii="Arial" w:hAnsi="Arial" w:cs="Arial"/>
-          <w:sz w:val="24"/>
-          <w:szCs w:val="24"/>
-        </w:rPr>
-      </w:pPr>
-    </w:p>
-    <w:p>
-      <w:pPr>
-        <w:jc w:val="both"/>
-        <w:rPr>
-          <w:rFonts w:ascii="Arial" w:hAnsi="Arial" w:cs="Arial"/>
-          <w:sz w:val="24"/>
-          <w:szCs w:val="24"/>
-        </w:rPr>
-      </w:pPr>
-    </w:p>
-    <w:p>
-      <w:pPr>
-        <w:jc w:val="both"/>
-        <w:rPr>
-          <w:rFonts w:ascii="Arial" w:hAnsi="Arial" w:cs="Arial"/>
-          <w:sz w:val="24"/>
-          <w:szCs w:val="24"/>
-        </w:rPr>
-      </w:pPr>
-    </w:p>
-    <w:p>
-      <w:pPr>
-        <w:jc w:val="both"/>
-        <w:rPr>
-          <w:rFonts w:ascii="Arial" w:hAnsi="Arial" w:cs="Arial"/>
-          <w:sz w:val="24"/>
-          <w:szCs w:val="24"/>
-        </w:rPr>
-      </w:pPr>
-    </w:p>
-    <w:p>
-      <w:pPr>
-        <w:jc w:val="both"/>
-        <w:rPr>
-          <w:rFonts w:ascii="Arial" w:hAnsi="Arial" w:cs="Arial"/>
-          <w:sz w:val="24"/>
-          <w:szCs w:val="24"/>
-        </w:rPr>
-      </w:pPr>
-    </w:p>
-    <w:p>
-      <w:pPr>
-        <w:jc w:val="both"/>
-        <w:rPr>
-          <w:rFonts w:ascii="Arial" w:hAnsi="Arial" w:cs="Arial"/>
-          <w:sz w:val="24"/>
-          <w:szCs w:val="24"/>
-        </w:rPr>
-      </w:pPr>
-    </w:p>
-    <w:p>
-      <w:pPr>
-        <w:jc w:val="both"/>
-        <w:rPr>
-          <w:rFonts w:ascii="Arial" w:hAnsi="Arial" w:cs="Arial"/>
           <w:sz w:val="24"/>
           <w:szCs w:val="24"/>
         </w:rPr>
@@ -8338,9 +7091,7 @@
           <w:szCs w:val="32"/>
         </w:rPr>
       </w:pPr>
-    </w:p>
-    <w:p>
-      <w:pPr>
+      <w:r>
         <w:rPr>
           <w:rFonts w:ascii="Arial" w:hAnsi="Arial" w:cs="Arial"/>
           <w:b/>
@@ -8348,34 +7099,13 @@
           <w:sz w:val="32"/>
           <w:szCs w:val="32"/>
         </w:rPr>
-      </w:pPr>
-    </w:p>
-    <w:p>
-      <w:pPr>
-        <w:rPr>
-          <w:rFonts w:ascii="Arial" w:hAnsi="Arial" w:cs="Arial"/>
-          <w:b/>
-          <w:bCs/>
-          <w:sz w:val="32"/>
-          <w:szCs w:val="32"/>
-        </w:rPr>
-      </w:pPr>
-      <w:r>
-        <w:rPr>
-          <w:rFonts w:ascii="Arial" w:hAnsi="Arial" w:cs="Arial"/>
-          <w:b/>
-          <w:bCs/>
-          <w:sz w:val="32"/>
-          <w:szCs w:val="32"/>
-        </w:rPr>
-        <w:lastRenderedPageBreak/>
         <w:t>References</w:t>
       </w:r>
     </w:p>
     <w:sectPr>
       <w:headerReference w:type="default" r:id="rId12"/>
       <w:pgSz w:w="11906" w:h="16838" w:code="9"/>
-      <w:pgMar w:top="720" w:right="720" w:bottom="720" w:left="720" w:header="720" w:footer="720" w:gutter="0"/>
+      <w:pgMar w:top="1440" w:right="1440" w:bottom="1440" w:left="1440" w:header="720" w:footer="720" w:gutter="0"/>
       <w:cols w:space="720"/>
       <w:docGrid w:linePitch="360"/>
     </w:sectPr>
@@ -10196,6 +8926,30 @@
       <w:spacing w:after="0" w:line="240" w:lineRule="auto"/>
     </w:pPr>
   </w:style>
+  <w:style w:type="paragraph" w:customStyle="1" w:styleId="paragraph">
+    <w:name w:val="paragraph"/>
+    <w:basedOn w:val="Normal"/>
+    <w:rsid w:val="00656966"/>
+    <w:pPr>
+      <w:spacing w:before="100" w:beforeAutospacing="1" w:after="100" w:afterAutospacing="1" w:line="240" w:lineRule="auto"/>
+    </w:pPr>
+    <w:rPr>
+      <w:rFonts w:ascii="Times New Roman" w:eastAsia="Times New Roman" w:hAnsi="Times New Roman" w:cs="Times New Roman"/>
+      <w:sz w:val="24"/>
+      <w:szCs w:val="24"/>
+      <w:lang w:val="en-AU" w:eastAsia="en-AU"/>
+    </w:rPr>
+  </w:style>
+  <w:style w:type="character" w:customStyle="1" w:styleId="normaltextrun">
+    <w:name w:val="normaltextrun"/>
+    <w:basedOn w:val="DefaultParagraphFont"/>
+    <w:rsid w:val="00656966"/>
+  </w:style>
+  <w:style w:type="character" w:customStyle="1" w:styleId="eop">
+    <w:name w:val="eop"/>
+    <w:basedOn w:val="DefaultParagraphFont"/>
+    <w:rsid w:val="00656966"/>
+  </w:style>
 </w:styles>
 </file>
 

</xml_diff>